<commit_message>
adding iwayq http website
</commit_message>
<xml_diff>
--- a/1. AWS_3-tier-Project/1.AWS_Project.docx
+++ b/1. AWS_3-tier-Project/1.AWS_Project.docx
@@ -809,6 +809,231 @@
           <w:lang w:val="en-GB"/>
         </w:rPr>
       </w:pPr>
+    </w:p>
+    <w:p>
+      <w:pPr>
+        <w:pStyle w:val="NormalWeb"/>
+        <w:spacing w:before="0" w:beforeAutospacing="0" w:after="0" w:afterAutospacing="0"/>
+        <w:rPr>
+          <w:rFonts w:ascii="Palatino Linotype" w:hAnsi="Palatino Linotype" w:cs="Calibri"/>
+          <w:color w:val="000000"/>
+          <w:lang w:val="en-GB"/>
+        </w:rPr>
+      </w:pPr>
+    </w:p>
+    <w:p>
+      <w:pPr>
+        <w:pStyle w:val="NormalWeb"/>
+        <w:spacing w:before="0" w:beforeAutospacing="0" w:after="0" w:afterAutospacing="0"/>
+        <w:rPr>
+          <w:rFonts w:ascii="Palatino Linotype" w:hAnsi="Palatino Linotype" w:cs="Calibri"/>
+          <w:color w:val="000000"/>
+          <w:lang w:val="en-GB"/>
+        </w:rPr>
+      </w:pPr>
+      <w:r>
+        <w:rPr>
+          <w:rFonts w:ascii="Palatino Linotype" w:hAnsi="Palatino Linotype" w:cs="Calibri"/>
+          <w:color w:val="000000"/>
+          <w:lang w:val="en-GB"/>
+        </w:rPr>
+        <w:t>Apologies for poor Architecture diagram.</w:t>
+      </w:r>
+    </w:p>
+    <w:p>
+      <w:pPr>
+        <w:pStyle w:val="NormalWeb"/>
+        <w:spacing w:before="0" w:beforeAutospacing="0" w:after="0" w:afterAutospacing="0"/>
+        <w:rPr>
+          <w:rFonts w:ascii="Palatino Linotype" w:hAnsi="Palatino Linotype" w:cs="Calibri"/>
+          <w:color w:val="000000"/>
+          <w:lang w:val="en-GB"/>
+        </w:rPr>
+      </w:pPr>
+    </w:p>
+    <w:p>
+      <w:pPr>
+        <w:pStyle w:val="NormalWeb"/>
+        <w:numPr>
+          <w:ilvl w:val="0"/>
+          <w:numId w:val="5"/>
+        </w:numPr>
+        <w:spacing w:before="0" w:beforeAutospacing="0" w:after="0" w:afterAutospacing="0"/>
+        <w:rPr>
+          <w:rFonts w:ascii="Palatino Linotype" w:hAnsi="Palatino Linotype" w:cs="Calibri"/>
+          <w:color w:val="000000"/>
+          <w:lang w:val="en-GB"/>
+        </w:rPr>
+      </w:pPr>
+      <w:r>
+        <w:rPr>
+          <w:rFonts w:ascii="Palatino Linotype" w:hAnsi="Palatino Linotype" w:cs="Calibri"/>
+          <w:color w:val="000000"/>
+          <w:lang w:val="en-GB"/>
+        </w:rPr>
+        <w:t xml:space="preserve">In the architecture diagram, the instances are deployed as proxy layer, application layer and database layer. </w:t>
+      </w:r>
+    </w:p>
+    <w:p>
+      <w:pPr>
+        <w:pStyle w:val="NormalWeb"/>
+        <w:numPr>
+          <w:ilvl w:val="0"/>
+          <w:numId w:val="5"/>
+        </w:numPr>
+        <w:spacing w:before="0" w:beforeAutospacing="0" w:after="0" w:afterAutospacing="0"/>
+        <w:rPr>
+          <w:rFonts w:ascii="Palatino Linotype" w:hAnsi="Palatino Linotype" w:cs="Calibri"/>
+          <w:color w:val="000000"/>
+          <w:lang w:val="en-GB"/>
+        </w:rPr>
+      </w:pPr>
+      <w:r>
+        <w:rPr>
+          <w:rFonts w:ascii="Palatino Linotype" w:hAnsi="Palatino Linotype" w:cs="Calibri"/>
+          <w:color w:val="000000"/>
+          <w:lang w:val="en-GB"/>
+        </w:rPr>
+        <w:t xml:space="preserve">The end-user first connects Application load balancer URL through Route 53. </w:t>
+      </w:r>
+    </w:p>
+    <w:p>
+      <w:pPr>
+        <w:pStyle w:val="NormalWeb"/>
+        <w:numPr>
+          <w:ilvl w:val="0"/>
+          <w:numId w:val="5"/>
+        </w:numPr>
+        <w:spacing w:before="0" w:beforeAutospacing="0" w:after="0" w:afterAutospacing="0"/>
+        <w:rPr>
+          <w:rFonts w:ascii="Palatino Linotype" w:hAnsi="Palatino Linotype" w:cs="Calibri"/>
+          <w:color w:val="000000"/>
+          <w:lang w:val="en-GB"/>
+        </w:rPr>
+      </w:pPr>
+      <w:r>
+        <w:rPr>
+          <w:rFonts w:ascii="Palatino Linotype" w:hAnsi="Palatino Linotype" w:cs="Calibri"/>
+          <w:color w:val="000000"/>
+          <w:lang w:val="en-GB"/>
+        </w:rPr>
+        <w:t>This ALB is configured in public subnet, so that users can connect to the URL.</w:t>
+      </w:r>
+    </w:p>
+    <w:p>
+      <w:pPr>
+        <w:pStyle w:val="NormalWeb"/>
+        <w:numPr>
+          <w:ilvl w:val="0"/>
+          <w:numId w:val="5"/>
+        </w:numPr>
+        <w:spacing w:before="0" w:beforeAutospacing="0" w:after="0" w:afterAutospacing="0"/>
+        <w:rPr>
+          <w:rFonts w:ascii="Palatino Linotype" w:hAnsi="Palatino Linotype" w:cs="Calibri"/>
+          <w:color w:val="000000"/>
+          <w:lang w:val="en-GB"/>
+        </w:rPr>
+      </w:pPr>
+      <w:r>
+        <w:rPr>
+          <w:rFonts w:ascii="Palatino Linotype" w:hAnsi="Palatino Linotype" w:cs="Calibri"/>
+          <w:color w:val="000000"/>
+          <w:lang w:val="en-GB"/>
+        </w:rPr>
+        <w:t xml:space="preserve">The request from ALB is forwarded to web proxy layer and then to ALB. </w:t>
+      </w:r>
+    </w:p>
+    <w:p>
+      <w:pPr>
+        <w:pStyle w:val="NormalWeb"/>
+        <w:numPr>
+          <w:ilvl w:val="0"/>
+          <w:numId w:val="5"/>
+        </w:numPr>
+        <w:spacing w:before="0" w:beforeAutospacing="0" w:after="0" w:afterAutospacing="0"/>
+        <w:rPr>
+          <w:rFonts w:ascii="Palatino Linotype" w:hAnsi="Palatino Linotype" w:cs="Calibri"/>
+          <w:color w:val="000000"/>
+          <w:lang w:val="en-GB"/>
+        </w:rPr>
+      </w:pPr>
+      <w:r>
+        <w:rPr>
+          <w:rFonts w:ascii="Palatino Linotype" w:hAnsi="Palatino Linotype" w:cs="Calibri"/>
+          <w:color w:val="000000"/>
+          <w:lang w:val="en-GB"/>
+        </w:rPr>
+        <w:t xml:space="preserve">The second ALB is configured in private subnet, which accepts request from only proxy web </w:t>
+      </w:r>
+      <w:r>
+        <w:rPr>
+          <w:rFonts w:ascii="Palatino Linotype" w:hAnsi="Palatino Linotype" w:cs="Calibri"/>
+          <w:color w:val="000000"/>
+          <w:lang w:val="en-GB"/>
+        </w:rPr>
+        <w:t xml:space="preserve">servers. </w:t>
+      </w:r>
+    </w:p>
+    <w:p>
+      <w:pPr>
+        <w:pStyle w:val="NormalWeb"/>
+        <w:numPr>
+          <w:ilvl w:val="0"/>
+          <w:numId w:val="5"/>
+        </w:numPr>
+        <w:spacing w:before="0" w:beforeAutospacing="0" w:after="0" w:afterAutospacing="0"/>
+        <w:rPr>
+          <w:rFonts w:ascii="Palatino Linotype" w:hAnsi="Palatino Linotype" w:cs="Calibri"/>
+          <w:color w:val="000000"/>
+          <w:lang w:val="en-GB"/>
+        </w:rPr>
+      </w:pPr>
+      <w:r>
+        <w:rPr>
+          <w:rFonts w:ascii="Palatino Linotype" w:hAnsi="Palatino Linotype" w:cs="Calibri"/>
+          <w:color w:val="000000"/>
+          <w:lang w:val="en-GB"/>
+        </w:rPr>
+        <w:t xml:space="preserve">The second ALB request goes to the instances in Application subnet and then the request is forwarded to Database instance in Database subnet. </w:t>
+      </w:r>
+    </w:p>
+    <w:p>
+      <w:pPr>
+        <w:pStyle w:val="NormalWeb"/>
+        <w:numPr>
+          <w:ilvl w:val="0"/>
+          <w:numId w:val="5"/>
+        </w:numPr>
+        <w:spacing w:before="0" w:beforeAutospacing="0" w:after="0" w:afterAutospacing="0"/>
+        <w:rPr>
+          <w:rFonts w:ascii="Palatino Linotype" w:hAnsi="Palatino Linotype" w:cs="Calibri"/>
+          <w:color w:val="000000"/>
+          <w:lang w:val="en-GB"/>
+        </w:rPr>
+      </w:pPr>
+      <w:r>
+        <w:rPr>
+          <w:rFonts w:ascii="Palatino Linotype" w:hAnsi="Palatino Linotype" w:cs="Calibri"/>
+          <w:color w:val="000000"/>
+          <w:lang w:val="en-GB"/>
+        </w:rPr>
+        <w:t xml:space="preserve">Instances in both Web proxy layer and application layer are configured with Auto scaling group. </w:t>
+      </w:r>
+    </w:p>
+    <w:p>
+      <w:pPr>
+        <w:pStyle w:val="NormalWeb"/>
+        <w:numPr>
+          <w:ilvl w:val="0"/>
+          <w:numId w:val="5"/>
+        </w:numPr>
+        <w:spacing w:before="0" w:beforeAutospacing="0" w:after="0" w:afterAutospacing="0"/>
+        <w:rPr>
+          <w:rFonts w:ascii="Palatino Linotype" w:hAnsi="Palatino Linotype" w:cs="Calibri"/>
+          <w:color w:val="000000"/>
+          <w:lang w:val="en-GB"/>
+        </w:rPr>
+      </w:pPr>
       <w:r>
         <w:rPr>
           <w:rFonts w:ascii="Palatino Linotype" w:hAnsi="Palatino Linotype" w:cs="Calibri"/>
@@ -816,83 +1041,8 @@
           <w:lang w:val="en-GB"/>
         </w:rPr>
         <w:lastRenderedPageBreak/>
-        <w:drawing>
-          <wp:inline distT="0" distB="0" distL="0" distR="0" wp14:anchorId="0CA4C843" wp14:editId="073A2056">
-            <wp:extent cx="5731510" cy="6376035"/>
-            <wp:effectExtent l="0" t="0" r="2540" b="5715"/>
-            <wp:docPr id="1" name="Picture 1"/>
-            <wp:cNvGraphicFramePr>
-              <a:graphicFrameLocks xmlns:a="http://schemas.openxmlformats.org/drawingml/2006/main" noChangeAspect="1"/>
-            </wp:cNvGraphicFramePr>
-            <a:graphic xmlns:a="http://schemas.openxmlformats.org/drawingml/2006/main">
-              <a:graphicData uri="http://schemas.openxmlformats.org/drawingml/2006/picture">
-                <pic:pic xmlns:pic="http://schemas.openxmlformats.org/drawingml/2006/picture">
-                  <pic:nvPicPr>
-                    <pic:cNvPr id="1" name=""/>
-                    <pic:cNvPicPr/>
-                  </pic:nvPicPr>
-                  <pic:blipFill>
-                    <a:blip r:embed="rId5"/>
-                    <a:stretch>
-                      <a:fillRect/>
-                    </a:stretch>
-                  </pic:blipFill>
-                  <pic:spPr>
-                    <a:xfrm>
-                      <a:off x="0" y="0"/>
-                      <a:ext cx="5731510" cy="6376035"/>
-                    </a:xfrm>
-                    <a:prstGeom prst="rect">
-                      <a:avLst/>
-                    </a:prstGeom>
-                  </pic:spPr>
-                </pic:pic>
-              </a:graphicData>
-            </a:graphic>
-          </wp:inline>
-        </w:drawing>
-      </w:r>
-    </w:p>
-    <w:p>
-      <w:pPr>
-        <w:pStyle w:val="NormalWeb"/>
-        <w:spacing w:before="0" w:beforeAutospacing="0" w:after="0" w:afterAutospacing="0"/>
-        <w:rPr>
-          <w:rFonts w:ascii="Palatino Linotype" w:hAnsi="Palatino Linotype" w:cs="Calibri"/>
-          <w:color w:val="000000"/>
-          <w:lang w:val="en-GB"/>
-        </w:rPr>
-      </w:pPr>
-    </w:p>
-    <w:p>
-      <w:pPr>
-        <w:pStyle w:val="NormalWeb"/>
-        <w:spacing w:before="0" w:beforeAutospacing="0" w:after="0" w:afterAutospacing="0"/>
-        <w:rPr>
-          <w:rFonts w:ascii="Palatino Linotype" w:hAnsi="Palatino Linotype" w:cs="Calibri"/>
-          <w:color w:val="000000"/>
-          <w:lang w:val="en-GB"/>
-        </w:rPr>
-      </w:pPr>
-      <w:r>
-        <w:rPr>
-          <w:rFonts w:ascii="Palatino Linotype" w:hAnsi="Palatino Linotype" w:cs="Calibri"/>
-          <w:color w:val="000000"/>
-          <w:lang w:val="en-GB"/>
-        </w:rPr>
-        <w:t>Apologies for poor Architecture diagram.</w:t>
-      </w:r>
-    </w:p>
-    <w:p>
-      <w:pPr>
-        <w:pStyle w:val="NormalWeb"/>
-        <w:spacing w:before="0" w:beforeAutospacing="0" w:after="0" w:afterAutospacing="0"/>
-        <w:rPr>
-          <w:rFonts w:ascii="Palatino Linotype" w:hAnsi="Palatino Linotype" w:cs="Calibri"/>
-          <w:color w:val="000000"/>
-          <w:lang w:val="en-GB"/>
-        </w:rPr>
-      </w:pPr>
+        <w:t xml:space="preserve">As all the instances re deployed into private network due to the security reasons, if any administrator wanted to access the ec2 instances to perform the administrator related activities a bastion host is configured. </w:t>
+      </w:r>
     </w:p>
     <w:p>
       <w:pPr>
@@ -914,7 +1064,7 @@
           <w:color w:val="000000"/>
           <w:lang w:val="en-GB"/>
         </w:rPr>
-        <w:t xml:space="preserve">In the architecture diagram, the instances are deployed as proxy layer, application layer and database layer. </w:t>
+        <w:t xml:space="preserve">It is not a best practice to keep configuration related data in ec2 instances as auto scaling group is configured. I am storing the configuration related data in S3 buckets. </w:t>
       </w:r>
     </w:p>
     <w:p>
@@ -937,117 +1087,686 @@
           <w:color w:val="000000"/>
           <w:lang w:val="en-GB"/>
         </w:rPr>
-        <w:t xml:space="preserve">The end-user first connects Application load balancer URL through Route 53. </w:t>
-      </w:r>
-    </w:p>
-    <w:p>
-      <w:pPr>
-        <w:pStyle w:val="NormalWeb"/>
-        <w:numPr>
-          <w:ilvl w:val="0"/>
-          <w:numId w:val="5"/>
-        </w:numPr>
-        <w:spacing w:before="0" w:beforeAutospacing="0" w:after="0" w:afterAutospacing="0"/>
-        <w:rPr>
-          <w:rFonts w:ascii="Palatino Linotype" w:hAnsi="Palatino Linotype" w:cs="Calibri"/>
-          <w:color w:val="000000"/>
-          <w:lang w:val="en-GB"/>
-        </w:rPr>
-      </w:pPr>
-      <w:r>
-        <w:rPr>
-          <w:rFonts w:ascii="Palatino Linotype" w:hAnsi="Palatino Linotype" w:cs="Calibri"/>
-          <w:color w:val="000000"/>
-          <w:lang w:val="en-GB"/>
-        </w:rPr>
-        <w:t>This ALB is configured in public subnet, so that users can connect to the URL.</w:t>
-      </w:r>
-    </w:p>
-    <w:p>
-      <w:pPr>
-        <w:pStyle w:val="NormalWeb"/>
-        <w:numPr>
-          <w:ilvl w:val="0"/>
-          <w:numId w:val="5"/>
-        </w:numPr>
-        <w:spacing w:before="0" w:beforeAutospacing="0" w:after="0" w:afterAutospacing="0"/>
-        <w:rPr>
-          <w:rFonts w:ascii="Palatino Linotype" w:hAnsi="Palatino Linotype" w:cs="Calibri"/>
-          <w:color w:val="000000"/>
-          <w:lang w:val="en-GB"/>
-        </w:rPr>
-      </w:pPr>
-      <w:r>
-        <w:rPr>
-          <w:rFonts w:ascii="Palatino Linotype" w:hAnsi="Palatino Linotype" w:cs="Calibri"/>
-          <w:color w:val="000000"/>
-          <w:lang w:val="en-GB"/>
-        </w:rPr>
-        <w:t xml:space="preserve">The request from ALB is forwarded to web proxy layer and then to ALB. </w:t>
-      </w:r>
-    </w:p>
-    <w:p>
-      <w:pPr>
-        <w:pStyle w:val="NormalWeb"/>
-        <w:numPr>
-          <w:ilvl w:val="0"/>
-          <w:numId w:val="5"/>
-        </w:numPr>
-        <w:spacing w:before="0" w:beforeAutospacing="0" w:after="0" w:afterAutospacing="0"/>
-        <w:rPr>
-          <w:rFonts w:ascii="Palatino Linotype" w:hAnsi="Palatino Linotype" w:cs="Calibri"/>
-          <w:color w:val="000000"/>
-          <w:lang w:val="en-GB"/>
-        </w:rPr>
-      </w:pPr>
-      <w:r>
-        <w:rPr>
-          <w:rFonts w:ascii="Palatino Linotype" w:hAnsi="Palatino Linotype" w:cs="Calibri"/>
-          <w:color w:val="000000"/>
-          <w:lang w:val="en-GB"/>
-        </w:rPr>
-        <w:t xml:space="preserve">The second ALB is configured in private subnet, which accepts request from only proxy web </w:t>
-      </w:r>
-      <w:r>
-        <w:rPr>
-          <w:rFonts w:ascii="Palatino Linotype" w:hAnsi="Palatino Linotype" w:cs="Calibri"/>
-          <w:color w:val="000000"/>
-          <w:lang w:val="en-GB"/>
-        </w:rPr>
-        <w:t xml:space="preserve">servers. </w:t>
-      </w:r>
-    </w:p>
-    <w:p>
-      <w:pPr>
-        <w:pStyle w:val="NormalWeb"/>
-        <w:numPr>
-          <w:ilvl w:val="0"/>
-          <w:numId w:val="5"/>
-        </w:numPr>
-        <w:spacing w:before="0" w:beforeAutospacing="0" w:after="0" w:afterAutospacing="0"/>
-        <w:rPr>
-          <w:rFonts w:ascii="Palatino Linotype" w:hAnsi="Palatino Linotype" w:cs="Calibri"/>
-          <w:color w:val="000000"/>
-          <w:lang w:val="en-GB"/>
-        </w:rPr>
-      </w:pPr>
-      <w:r>
-        <w:rPr>
-          <w:rFonts w:ascii="Palatino Linotype" w:hAnsi="Palatino Linotype" w:cs="Calibri"/>
-          <w:color w:val="000000"/>
-          <w:lang w:val="en-GB"/>
-        </w:rPr>
-        <w:t xml:space="preserve">The second ALB request goes to the instances in Application subnet and then the request is forwarded to Database instance in Database subnet. </w:t>
-      </w:r>
-    </w:p>
-    <w:p>
-      <w:pPr>
-        <w:pStyle w:val="NormalWeb"/>
-        <w:numPr>
-          <w:ilvl w:val="0"/>
-          <w:numId w:val="5"/>
-        </w:numPr>
-        <w:spacing w:before="0" w:beforeAutospacing="0" w:after="0" w:afterAutospacing="0"/>
+        <w:t xml:space="preserve">In order to have the uniform latency across the geographical locations, I have configured cloud front distribution enabled for S3 buckets. </w:t>
+      </w:r>
+    </w:p>
+    <w:p>
+      <w:pPr>
+        <w:pStyle w:val="NormalWeb"/>
+        <w:spacing w:before="0" w:beforeAutospacing="0" w:after="0" w:afterAutospacing="0"/>
+        <w:rPr>
+          <w:rFonts w:ascii="Palatino Linotype" w:hAnsi="Palatino Linotype" w:cs="Calibri"/>
+          <w:color w:val="000000"/>
+          <w:lang w:val="en-GB"/>
+        </w:rPr>
+      </w:pPr>
+    </w:p>
+    <w:p>
+      <w:pPr>
+        <w:pStyle w:val="NormalWeb"/>
+        <w:spacing w:before="0" w:beforeAutospacing="0" w:after="0" w:afterAutospacing="0"/>
+        <w:rPr>
+          <w:rFonts w:ascii="Palatino Linotype" w:hAnsi="Palatino Linotype" w:cs="Calibri"/>
+          <w:color w:val="000000"/>
+          <w:lang w:val="en-GB"/>
+        </w:rPr>
+      </w:pPr>
+      <w:r>
+        <w:rPr>
+          <w:rFonts w:ascii="Palatino Linotype" w:hAnsi="Palatino Linotype" w:cs="Calibri"/>
+          <w:color w:val="000000"/>
+          <w:lang w:val="en-GB"/>
+        </w:rPr>
+        <w:t>AWS Services/Resources Used</w:t>
+      </w:r>
+    </w:p>
+    <w:p>
+      <w:pPr>
+        <w:pStyle w:val="NormalWeb"/>
+        <w:spacing w:before="0" w:beforeAutospacing="0" w:after="0" w:afterAutospacing="0"/>
+        <w:rPr>
+          <w:rFonts w:ascii="Palatino Linotype" w:hAnsi="Palatino Linotype" w:cs="Calibri"/>
+          <w:color w:val="000000"/>
+          <w:lang w:val="en-GB"/>
+        </w:rPr>
+      </w:pPr>
+    </w:p>
+    <w:p>
+      <w:pPr>
+        <w:pStyle w:val="NormalWeb"/>
+        <w:numPr>
+          <w:ilvl w:val="0"/>
+          <w:numId w:val="6"/>
+        </w:numPr>
+        <w:spacing w:before="0" w:beforeAutospacing="0" w:after="0" w:afterAutospacing="0"/>
+        <w:rPr>
+          <w:rFonts w:ascii="Palatino Linotype" w:hAnsi="Palatino Linotype" w:cs="Calibri"/>
+          <w:color w:val="000000"/>
+          <w:lang w:val="en-GB"/>
+        </w:rPr>
+      </w:pPr>
+      <w:r>
+        <w:rPr>
+          <w:rFonts w:ascii="Palatino Linotype" w:hAnsi="Palatino Linotype" w:cs="Calibri"/>
+          <w:color w:val="000000"/>
+          <w:lang w:val="en-GB"/>
+        </w:rPr>
+        <w:t>Networking</w:t>
+      </w:r>
+    </w:p>
+    <w:p>
+      <w:pPr>
+        <w:pStyle w:val="NormalWeb"/>
+        <w:spacing w:before="0" w:beforeAutospacing="0" w:after="0" w:afterAutospacing="0"/>
+        <w:ind w:left="720"/>
+        <w:rPr>
+          <w:rFonts w:ascii="Palatino Linotype" w:hAnsi="Palatino Linotype" w:cs="Calibri"/>
+          <w:color w:val="000000"/>
+          <w:lang w:val="en-GB"/>
+        </w:rPr>
+      </w:pPr>
+      <w:r>
+        <w:rPr>
+          <w:rFonts w:ascii="Palatino Linotype" w:hAnsi="Palatino Linotype" w:cs="Calibri"/>
+          <w:color w:val="000000"/>
+          <w:lang w:val="en-GB"/>
+        </w:rPr>
+        <w:t>VPC</w:t>
+      </w:r>
+    </w:p>
+    <w:p>
+      <w:pPr>
+        <w:pStyle w:val="NormalWeb"/>
+        <w:spacing w:before="0" w:beforeAutospacing="0" w:after="0" w:afterAutospacing="0"/>
+        <w:ind w:left="720"/>
+        <w:rPr>
+          <w:rFonts w:ascii="Palatino Linotype" w:hAnsi="Palatino Linotype" w:cs="Calibri"/>
+          <w:color w:val="000000"/>
+          <w:lang w:val="en-GB"/>
+        </w:rPr>
+      </w:pPr>
+      <w:r>
+        <w:rPr>
+          <w:rFonts w:ascii="Palatino Linotype" w:hAnsi="Palatino Linotype" w:cs="Calibri"/>
+          <w:color w:val="000000"/>
+          <w:lang w:val="en-GB"/>
+        </w:rPr>
+        <w:t xml:space="preserve"> </w:t>
+      </w:r>
+      <w:r>
+        <w:rPr>
+          <w:rFonts w:ascii="Palatino Linotype" w:hAnsi="Palatino Linotype" w:cs="Calibri"/>
+          <w:color w:val="000000"/>
+          <w:lang w:val="en-GB"/>
+        </w:rPr>
+        <w:tab/>
+        <w:t>Internet Gateway</w:t>
+      </w:r>
+    </w:p>
+    <w:p>
+      <w:pPr>
+        <w:pStyle w:val="NormalWeb"/>
+        <w:spacing w:before="0" w:beforeAutospacing="0" w:after="0" w:afterAutospacing="0"/>
+        <w:ind w:left="720"/>
+        <w:rPr>
+          <w:rFonts w:ascii="Palatino Linotype" w:hAnsi="Palatino Linotype" w:cs="Calibri"/>
+          <w:color w:val="000000"/>
+          <w:lang w:val="en-GB"/>
+        </w:rPr>
+      </w:pPr>
+      <w:r>
+        <w:rPr>
+          <w:rFonts w:ascii="Palatino Linotype" w:hAnsi="Palatino Linotype" w:cs="Calibri"/>
+          <w:color w:val="000000"/>
+          <w:lang w:val="en-GB"/>
+        </w:rPr>
+        <w:tab/>
+        <w:t>Security Group</w:t>
+      </w:r>
+    </w:p>
+    <w:p>
+      <w:pPr>
+        <w:pStyle w:val="NormalWeb"/>
+        <w:spacing w:before="0" w:beforeAutospacing="0" w:after="0" w:afterAutospacing="0"/>
+        <w:ind w:left="720"/>
+        <w:rPr>
+          <w:rFonts w:ascii="Palatino Linotype" w:hAnsi="Palatino Linotype" w:cs="Calibri"/>
+          <w:color w:val="000000"/>
+          <w:lang w:val="en-GB"/>
+        </w:rPr>
+      </w:pPr>
+      <w:r>
+        <w:rPr>
+          <w:rFonts w:ascii="Palatino Linotype" w:hAnsi="Palatino Linotype" w:cs="Calibri"/>
+          <w:color w:val="000000"/>
+          <w:lang w:val="en-GB"/>
+        </w:rPr>
+        <w:tab/>
+        <w:t>Public Subnet</w:t>
+      </w:r>
+    </w:p>
+    <w:p>
+      <w:pPr>
+        <w:pStyle w:val="NormalWeb"/>
+        <w:spacing w:before="0" w:beforeAutospacing="0" w:after="0" w:afterAutospacing="0"/>
+        <w:ind w:left="720"/>
+        <w:rPr>
+          <w:rFonts w:ascii="Palatino Linotype" w:hAnsi="Palatino Linotype" w:cs="Calibri"/>
+          <w:color w:val="000000"/>
+          <w:lang w:val="en-GB"/>
+        </w:rPr>
+      </w:pPr>
+      <w:r>
+        <w:rPr>
+          <w:rFonts w:ascii="Palatino Linotype" w:hAnsi="Palatino Linotype" w:cs="Calibri"/>
+          <w:color w:val="000000"/>
+          <w:lang w:val="en-GB"/>
+        </w:rPr>
+        <w:tab/>
+        <w:t>Private Subnet</w:t>
+      </w:r>
+    </w:p>
+    <w:p>
+      <w:pPr>
+        <w:pStyle w:val="NormalWeb"/>
+        <w:spacing w:before="0" w:beforeAutospacing="0" w:after="0" w:afterAutospacing="0"/>
+        <w:ind w:left="720"/>
+        <w:rPr>
+          <w:rFonts w:ascii="Palatino Linotype" w:hAnsi="Palatino Linotype" w:cs="Calibri"/>
+          <w:color w:val="000000"/>
+          <w:lang w:val="en-GB"/>
+        </w:rPr>
+      </w:pPr>
+      <w:r>
+        <w:rPr>
+          <w:rFonts w:ascii="Palatino Linotype" w:hAnsi="Palatino Linotype" w:cs="Calibri"/>
+          <w:color w:val="000000"/>
+          <w:lang w:val="en-GB"/>
+        </w:rPr>
+        <w:tab/>
+        <w:t>NAT Gateway</w:t>
+      </w:r>
+    </w:p>
+    <w:p>
+      <w:pPr>
+        <w:pStyle w:val="NormalWeb"/>
+        <w:spacing w:before="0" w:beforeAutospacing="0" w:after="0" w:afterAutospacing="0"/>
+        <w:ind w:left="720"/>
+        <w:rPr>
+          <w:rFonts w:ascii="Palatino Linotype" w:hAnsi="Palatino Linotype" w:cs="Calibri"/>
+          <w:color w:val="000000"/>
+          <w:lang w:val="en-GB"/>
+        </w:rPr>
+      </w:pPr>
+    </w:p>
+    <w:p>
+      <w:pPr>
+        <w:pStyle w:val="NormalWeb"/>
+        <w:numPr>
+          <w:ilvl w:val="0"/>
+          <w:numId w:val="6"/>
+        </w:numPr>
+        <w:spacing w:before="0" w:beforeAutospacing="0" w:after="0" w:afterAutospacing="0"/>
+        <w:rPr>
+          <w:rFonts w:ascii="Palatino Linotype" w:hAnsi="Palatino Linotype" w:cs="Calibri"/>
+          <w:color w:val="000000"/>
+          <w:lang w:val="en-GB"/>
+        </w:rPr>
+      </w:pPr>
+      <w:r>
+        <w:rPr>
+          <w:rFonts w:ascii="Palatino Linotype" w:hAnsi="Palatino Linotype" w:cs="Calibri"/>
+          <w:color w:val="000000"/>
+          <w:lang w:val="en-GB"/>
+        </w:rPr>
+        <w:t>Security</w:t>
+      </w:r>
+    </w:p>
+    <w:p>
+      <w:pPr>
+        <w:pStyle w:val="NormalWeb"/>
+        <w:spacing w:before="0" w:beforeAutospacing="0" w:after="0" w:afterAutospacing="0"/>
+        <w:ind w:left="720"/>
+        <w:rPr>
+          <w:rFonts w:ascii="Palatino Linotype" w:hAnsi="Palatino Linotype" w:cs="Calibri"/>
+          <w:color w:val="000000"/>
+          <w:lang w:val="en-GB"/>
+        </w:rPr>
+      </w:pPr>
+      <w:r>
+        <w:rPr>
+          <w:rFonts w:ascii="Palatino Linotype" w:hAnsi="Palatino Linotype" w:cs="Calibri"/>
+          <w:color w:val="000000"/>
+          <w:lang w:val="en-GB"/>
+        </w:rPr>
+        <w:t>Certification Manager</w:t>
+      </w:r>
+    </w:p>
+    <w:p>
+      <w:pPr>
+        <w:pStyle w:val="NormalWeb"/>
+        <w:spacing w:before="0" w:beforeAutospacing="0" w:after="0" w:afterAutospacing="0"/>
+        <w:ind w:left="720"/>
+        <w:rPr>
+          <w:rFonts w:ascii="Palatino Linotype" w:hAnsi="Palatino Linotype" w:cs="Calibri"/>
+          <w:color w:val="000000"/>
+          <w:lang w:val="en-GB"/>
+        </w:rPr>
+      </w:pPr>
+      <w:r>
+        <w:rPr>
+          <w:rFonts w:ascii="Palatino Linotype" w:hAnsi="Palatino Linotype" w:cs="Calibri"/>
+          <w:color w:val="000000"/>
+          <w:lang w:val="en-GB"/>
+        </w:rPr>
+        <w:tab/>
+        <w:t>Encryption during transit (SSL Certificates)</w:t>
+      </w:r>
+    </w:p>
+    <w:p>
+      <w:pPr>
+        <w:pStyle w:val="NormalWeb"/>
+        <w:spacing w:before="0" w:beforeAutospacing="0" w:after="0" w:afterAutospacing="0"/>
+        <w:ind w:left="720"/>
+        <w:rPr>
+          <w:rFonts w:ascii="Palatino Linotype" w:hAnsi="Palatino Linotype" w:cs="Calibri"/>
+          <w:color w:val="000000"/>
+          <w:lang w:val="en-GB"/>
+        </w:rPr>
+      </w:pPr>
+      <w:r>
+        <w:rPr>
+          <w:rFonts w:ascii="Palatino Linotype" w:hAnsi="Palatino Linotype" w:cs="Calibri"/>
+          <w:color w:val="000000"/>
+          <w:lang w:val="en-GB"/>
+        </w:rPr>
+        <w:t>Key Management Service</w:t>
+      </w:r>
+    </w:p>
+    <w:p>
+      <w:pPr>
+        <w:pStyle w:val="NormalWeb"/>
+        <w:spacing w:before="0" w:beforeAutospacing="0" w:after="0" w:afterAutospacing="0"/>
+        <w:ind w:left="720"/>
+        <w:rPr>
+          <w:rFonts w:ascii="Palatino Linotype" w:hAnsi="Palatino Linotype" w:cs="Calibri"/>
+          <w:color w:val="000000"/>
+          <w:lang w:val="en-GB"/>
+        </w:rPr>
+      </w:pPr>
+      <w:r>
+        <w:rPr>
+          <w:rFonts w:ascii="Palatino Linotype" w:hAnsi="Palatino Linotype" w:cs="Calibri"/>
+          <w:color w:val="000000"/>
+          <w:lang w:val="en-GB"/>
+        </w:rPr>
+        <w:tab/>
+        <w:t>Encryption at rest – KMS – Master Key</w:t>
+      </w:r>
+    </w:p>
+    <w:p>
+      <w:pPr>
+        <w:pStyle w:val="NormalWeb"/>
+        <w:spacing w:before="0" w:beforeAutospacing="0" w:after="0" w:afterAutospacing="0"/>
+        <w:ind w:left="720"/>
+        <w:rPr>
+          <w:rFonts w:ascii="Palatino Linotype" w:hAnsi="Palatino Linotype" w:cs="Calibri"/>
+          <w:color w:val="000000"/>
+          <w:lang w:val="en-GB"/>
+        </w:rPr>
+      </w:pPr>
+    </w:p>
+    <w:p>
+      <w:pPr>
+        <w:pStyle w:val="NormalWeb"/>
+        <w:numPr>
+          <w:ilvl w:val="0"/>
+          <w:numId w:val="6"/>
+        </w:numPr>
+        <w:spacing w:before="0" w:beforeAutospacing="0" w:after="0" w:afterAutospacing="0"/>
+        <w:rPr>
+          <w:rFonts w:ascii="Palatino Linotype" w:hAnsi="Palatino Linotype" w:cs="Calibri"/>
+          <w:color w:val="000000"/>
+          <w:lang w:val="en-GB"/>
+        </w:rPr>
+      </w:pPr>
+      <w:r>
+        <w:rPr>
+          <w:rFonts w:ascii="Palatino Linotype" w:hAnsi="Palatino Linotype" w:cs="Calibri"/>
+          <w:color w:val="000000"/>
+          <w:lang w:val="en-GB"/>
+        </w:rPr>
+        <w:t>High Availability</w:t>
+      </w:r>
+    </w:p>
+    <w:p>
+      <w:pPr>
+        <w:pStyle w:val="NormalWeb"/>
+        <w:spacing w:before="0" w:beforeAutospacing="0" w:after="0" w:afterAutospacing="0"/>
+        <w:ind w:left="720"/>
+        <w:rPr>
+          <w:rFonts w:ascii="Palatino Linotype" w:hAnsi="Palatino Linotype" w:cs="Calibri"/>
+          <w:color w:val="000000"/>
+          <w:lang w:val="en-GB"/>
+        </w:rPr>
+      </w:pPr>
+      <w:r>
+        <w:rPr>
+          <w:rFonts w:ascii="Palatino Linotype" w:hAnsi="Palatino Linotype" w:cs="Calibri"/>
+          <w:color w:val="000000"/>
+          <w:lang w:val="en-GB"/>
+        </w:rPr>
+        <w:t>EC2</w:t>
+      </w:r>
+    </w:p>
+    <w:p>
+      <w:pPr>
+        <w:pStyle w:val="NormalWeb"/>
+        <w:spacing w:before="0" w:beforeAutospacing="0" w:after="0" w:afterAutospacing="0"/>
+        <w:ind w:left="720"/>
+        <w:rPr>
+          <w:rFonts w:ascii="Palatino Linotype" w:hAnsi="Palatino Linotype" w:cs="Calibri"/>
+          <w:color w:val="000000"/>
+          <w:lang w:val="en-GB"/>
+        </w:rPr>
+      </w:pPr>
+      <w:r>
+        <w:rPr>
+          <w:rFonts w:ascii="Palatino Linotype" w:hAnsi="Palatino Linotype" w:cs="Calibri"/>
+          <w:color w:val="000000"/>
+          <w:lang w:val="en-GB"/>
+        </w:rPr>
+        <w:tab/>
+        <w:t>Load Balancer</w:t>
+      </w:r>
+    </w:p>
+    <w:p>
+      <w:pPr>
+        <w:pStyle w:val="NormalWeb"/>
+        <w:spacing w:before="0" w:beforeAutospacing="0" w:after="0" w:afterAutospacing="0"/>
+        <w:ind w:left="720"/>
+        <w:rPr>
+          <w:rFonts w:ascii="Palatino Linotype" w:hAnsi="Palatino Linotype" w:cs="Calibri"/>
+          <w:color w:val="000000"/>
+          <w:lang w:val="en-GB"/>
+        </w:rPr>
+      </w:pPr>
+    </w:p>
+    <w:p>
+      <w:pPr>
+        <w:pStyle w:val="NormalWeb"/>
+        <w:numPr>
+          <w:ilvl w:val="0"/>
+          <w:numId w:val="6"/>
+        </w:numPr>
+        <w:spacing w:before="0" w:beforeAutospacing="0" w:after="0" w:afterAutospacing="0"/>
+        <w:rPr>
+          <w:rFonts w:ascii="Palatino Linotype" w:hAnsi="Palatino Linotype" w:cs="Calibri"/>
+          <w:color w:val="000000"/>
+          <w:lang w:val="en-GB"/>
+        </w:rPr>
+      </w:pPr>
+      <w:r>
+        <w:rPr>
+          <w:rFonts w:ascii="Palatino Linotype" w:hAnsi="Palatino Linotype" w:cs="Calibri"/>
+          <w:color w:val="000000"/>
+          <w:lang w:val="en-GB"/>
+        </w:rPr>
+        <w:t>Scalability</w:t>
+      </w:r>
+    </w:p>
+    <w:p>
+      <w:pPr>
+        <w:pStyle w:val="NormalWeb"/>
+        <w:spacing w:before="0" w:beforeAutospacing="0" w:after="0" w:afterAutospacing="0"/>
+        <w:ind w:left="720"/>
+        <w:rPr>
+          <w:rFonts w:ascii="Palatino Linotype" w:hAnsi="Palatino Linotype" w:cs="Calibri"/>
+          <w:color w:val="000000"/>
+          <w:lang w:val="en-GB"/>
+        </w:rPr>
+      </w:pPr>
+      <w:r>
+        <w:rPr>
+          <w:rFonts w:ascii="Palatino Linotype" w:hAnsi="Palatino Linotype" w:cs="Calibri"/>
+          <w:color w:val="000000"/>
+          <w:lang w:val="en-GB"/>
+        </w:rPr>
+        <w:t xml:space="preserve">EC2 </w:t>
+      </w:r>
+    </w:p>
+    <w:p>
+      <w:pPr>
+        <w:pStyle w:val="NormalWeb"/>
+        <w:spacing w:before="0" w:beforeAutospacing="0" w:after="0" w:afterAutospacing="0"/>
+        <w:ind w:left="720"/>
+        <w:rPr>
+          <w:rFonts w:ascii="Palatino Linotype" w:hAnsi="Palatino Linotype" w:cs="Calibri"/>
+          <w:color w:val="000000"/>
+          <w:lang w:val="en-GB"/>
+        </w:rPr>
+      </w:pPr>
+      <w:r>
+        <w:rPr>
+          <w:rFonts w:ascii="Palatino Linotype" w:hAnsi="Palatino Linotype" w:cs="Calibri"/>
+          <w:color w:val="000000"/>
+          <w:lang w:val="en-GB"/>
+        </w:rPr>
+        <w:tab/>
+        <w:t>Auto Scaling</w:t>
+      </w:r>
+    </w:p>
+    <w:p>
+      <w:pPr>
+        <w:pStyle w:val="NormalWeb"/>
+        <w:spacing w:before="0" w:beforeAutospacing="0" w:after="0" w:afterAutospacing="0"/>
+        <w:ind w:left="720"/>
+        <w:rPr>
+          <w:rFonts w:ascii="Palatino Linotype" w:hAnsi="Palatino Linotype" w:cs="Calibri"/>
+          <w:color w:val="000000"/>
+          <w:lang w:val="en-GB"/>
+        </w:rPr>
+      </w:pPr>
+    </w:p>
+    <w:p>
+      <w:pPr>
+        <w:pStyle w:val="NormalWeb"/>
+        <w:numPr>
+          <w:ilvl w:val="0"/>
+          <w:numId w:val="6"/>
+        </w:numPr>
+        <w:spacing w:before="0" w:beforeAutospacing="0" w:after="0" w:afterAutospacing="0"/>
+        <w:rPr>
+          <w:rFonts w:ascii="Palatino Linotype" w:hAnsi="Palatino Linotype" w:cs="Calibri"/>
+          <w:color w:val="000000"/>
+          <w:lang w:val="en-GB"/>
+        </w:rPr>
+      </w:pPr>
+      <w:r>
+        <w:rPr>
+          <w:rFonts w:ascii="Palatino Linotype" w:hAnsi="Palatino Linotype" w:cs="Calibri"/>
+          <w:color w:val="000000"/>
+          <w:lang w:val="en-GB"/>
+        </w:rPr>
+        <w:t>Domain Management</w:t>
+      </w:r>
+    </w:p>
+    <w:p>
+      <w:pPr>
+        <w:pStyle w:val="NormalWeb"/>
+        <w:spacing w:before="0" w:beforeAutospacing="0" w:after="0" w:afterAutospacing="0"/>
+        <w:ind w:left="720"/>
+        <w:rPr>
+          <w:rFonts w:ascii="Palatino Linotype" w:hAnsi="Palatino Linotype" w:cs="Calibri"/>
+          <w:color w:val="000000"/>
+          <w:lang w:val="en-GB"/>
+        </w:rPr>
+      </w:pPr>
+      <w:r>
+        <w:rPr>
+          <w:rFonts w:ascii="Palatino Linotype" w:hAnsi="Palatino Linotype" w:cs="Calibri"/>
+          <w:color w:val="000000"/>
+          <w:lang w:val="en-GB"/>
+        </w:rPr>
+        <w:t>Route 53</w:t>
+      </w:r>
+    </w:p>
+    <w:p>
+      <w:pPr>
+        <w:pStyle w:val="NormalWeb"/>
+        <w:spacing w:before="0" w:beforeAutospacing="0" w:after="0" w:afterAutospacing="0"/>
+        <w:ind w:left="720"/>
+        <w:rPr>
+          <w:rFonts w:ascii="Palatino Linotype" w:hAnsi="Palatino Linotype" w:cs="Calibri"/>
+          <w:color w:val="000000"/>
+          <w:lang w:val="en-GB"/>
+        </w:rPr>
+      </w:pPr>
+      <w:r>
+        <w:rPr>
+          <w:rFonts w:ascii="Palatino Linotype" w:hAnsi="Palatino Linotype" w:cs="Calibri"/>
+          <w:color w:val="000000"/>
+          <w:lang w:val="en-GB"/>
+        </w:rPr>
+        <w:tab/>
+        <w:t>Route 53 Zone</w:t>
+      </w:r>
+    </w:p>
+    <w:p>
+      <w:pPr>
+        <w:pStyle w:val="NormalWeb"/>
+        <w:spacing w:before="0" w:beforeAutospacing="0" w:after="0" w:afterAutospacing="0"/>
+        <w:ind w:left="720"/>
+        <w:rPr>
+          <w:rFonts w:ascii="Palatino Linotype" w:hAnsi="Palatino Linotype" w:cs="Calibri"/>
+          <w:color w:val="000000"/>
+          <w:lang w:val="en-GB"/>
+        </w:rPr>
+      </w:pPr>
+    </w:p>
+    <w:p>
+      <w:pPr>
+        <w:pStyle w:val="NormalWeb"/>
+        <w:numPr>
+          <w:ilvl w:val="0"/>
+          <w:numId w:val="6"/>
+        </w:numPr>
+        <w:spacing w:before="0" w:beforeAutospacing="0" w:after="0" w:afterAutospacing="0"/>
+        <w:rPr>
+          <w:rFonts w:ascii="Palatino Linotype" w:hAnsi="Palatino Linotype" w:cs="Calibri"/>
+          <w:color w:val="000000"/>
+          <w:lang w:val="en-GB"/>
+        </w:rPr>
+      </w:pPr>
+      <w:r>
+        <w:rPr>
+          <w:rFonts w:ascii="Palatino Linotype" w:hAnsi="Palatino Linotype" w:cs="Calibri"/>
+          <w:color w:val="000000"/>
+          <w:lang w:val="en-GB"/>
+        </w:rPr>
+        <w:t>Storage Solutions</w:t>
+      </w:r>
+    </w:p>
+    <w:p>
+      <w:pPr>
+        <w:pStyle w:val="NormalWeb"/>
+        <w:spacing w:before="0" w:beforeAutospacing="0" w:after="0" w:afterAutospacing="0"/>
+        <w:ind w:left="720"/>
+        <w:rPr>
+          <w:rFonts w:ascii="Palatino Linotype" w:hAnsi="Palatino Linotype" w:cs="Calibri"/>
+          <w:color w:val="000000"/>
+          <w:lang w:val="en-GB"/>
+        </w:rPr>
+      </w:pPr>
+      <w:r>
+        <w:rPr>
+          <w:rFonts w:ascii="Palatino Linotype" w:hAnsi="Palatino Linotype" w:cs="Calibri"/>
+          <w:color w:val="000000"/>
+          <w:lang w:val="en-GB"/>
+        </w:rPr>
+        <w:t>RDS</w:t>
+      </w:r>
+    </w:p>
+    <w:p>
+      <w:pPr>
+        <w:pStyle w:val="NormalWeb"/>
+        <w:spacing w:before="0" w:beforeAutospacing="0" w:after="0" w:afterAutospacing="0"/>
+        <w:ind w:left="720"/>
+        <w:rPr>
+          <w:rFonts w:ascii="Palatino Linotype" w:hAnsi="Palatino Linotype" w:cs="Calibri"/>
+          <w:color w:val="000000"/>
+          <w:lang w:val="en-GB"/>
+        </w:rPr>
+      </w:pPr>
+      <w:r>
+        <w:rPr>
+          <w:rFonts w:ascii="Palatino Linotype" w:hAnsi="Palatino Linotype" w:cs="Calibri"/>
+          <w:color w:val="000000"/>
+          <w:lang w:val="en-GB"/>
+        </w:rPr>
+        <w:t>S3</w:t>
+      </w:r>
+    </w:p>
+    <w:p>
+      <w:pPr>
+        <w:pStyle w:val="NormalWeb"/>
+        <w:spacing w:before="0" w:beforeAutospacing="0" w:after="0" w:afterAutospacing="0"/>
+        <w:ind w:left="720"/>
+        <w:rPr>
+          <w:rFonts w:ascii="Palatino Linotype" w:hAnsi="Palatino Linotype" w:cs="Calibri"/>
+          <w:color w:val="000000"/>
+          <w:lang w:val="en-GB"/>
+        </w:rPr>
+      </w:pPr>
+    </w:p>
+    <w:p>
+      <w:pPr>
+        <w:pStyle w:val="NormalWeb"/>
+        <w:numPr>
+          <w:ilvl w:val="0"/>
+          <w:numId w:val="6"/>
+        </w:numPr>
+        <w:spacing w:before="0" w:beforeAutospacing="0" w:after="0" w:afterAutospacing="0"/>
+        <w:rPr>
+          <w:rFonts w:ascii="Palatino Linotype" w:hAnsi="Palatino Linotype" w:cs="Calibri"/>
+          <w:color w:val="000000"/>
+          <w:lang w:val="en-GB"/>
+        </w:rPr>
+      </w:pPr>
+      <w:r>
+        <w:rPr>
+          <w:rFonts w:ascii="Palatino Linotype" w:hAnsi="Palatino Linotype" w:cs="Calibri"/>
+          <w:color w:val="000000"/>
+          <w:lang w:val="en-GB"/>
+        </w:rPr>
+        <w:t>Management</w:t>
+      </w:r>
+    </w:p>
+    <w:p>
+      <w:pPr>
+        <w:pStyle w:val="NormalWeb"/>
+        <w:spacing w:before="0" w:beforeAutospacing="0" w:after="0" w:afterAutospacing="0"/>
+        <w:ind w:left="720"/>
+        <w:rPr>
+          <w:rFonts w:ascii="Palatino Linotype" w:hAnsi="Palatino Linotype" w:cs="Calibri"/>
+          <w:color w:val="000000"/>
+          <w:lang w:val="en-GB"/>
+        </w:rPr>
+      </w:pPr>
+      <w:r>
+        <w:rPr>
+          <w:rFonts w:ascii="Palatino Linotype" w:hAnsi="Palatino Linotype" w:cs="Calibri"/>
+          <w:color w:val="000000"/>
+          <w:lang w:val="en-GB"/>
+        </w:rPr>
+        <w:t>IAM</w:t>
+      </w:r>
+    </w:p>
+    <w:p>
+      <w:pPr>
+        <w:pStyle w:val="NormalWeb"/>
+        <w:spacing w:before="0" w:beforeAutospacing="0" w:after="0" w:afterAutospacing="0"/>
+        <w:ind w:left="720"/>
         <w:rPr>
           <w:rFonts w:ascii="Palatino Linotype" w:hAnsi="Palatino Linotype" w:cs="Calibri"/>
           <w:color w:val="000000"/>
@@ -1061,102 +1780,602 @@
           <w:lang w:val="en-GB"/>
         </w:rPr>
         <w:lastRenderedPageBreak/>
-        <w:t xml:space="preserve">Instances in both Web proxy layer and application layer are configured with Auto scaling group. </w:t>
-      </w:r>
-    </w:p>
-    <w:p>
-      <w:pPr>
-        <w:pStyle w:val="NormalWeb"/>
-        <w:numPr>
-          <w:ilvl w:val="0"/>
-          <w:numId w:val="5"/>
-        </w:numPr>
-        <w:spacing w:before="0" w:beforeAutospacing="0" w:after="0" w:afterAutospacing="0"/>
-        <w:rPr>
-          <w:rFonts w:ascii="Palatino Linotype" w:hAnsi="Palatino Linotype" w:cs="Calibri"/>
-          <w:color w:val="000000"/>
-          <w:lang w:val="en-GB"/>
-        </w:rPr>
-      </w:pPr>
-      <w:r>
-        <w:rPr>
-          <w:rFonts w:ascii="Palatino Linotype" w:hAnsi="Palatino Linotype" w:cs="Calibri"/>
-          <w:color w:val="000000"/>
-          <w:lang w:val="en-GB"/>
-        </w:rPr>
-        <w:t xml:space="preserve">As all the instances re deployed into private network due to the security reasons, if any administrator wanted to access the ec2 instances to perform the administrator related activities a bastion host is configured. </w:t>
-      </w:r>
-    </w:p>
-    <w:p>
-      <w:pPr>
-        <w:pStyle w:val="NormalWeb"/>
-        <w:numPr>
-          <w:ilvl w:val="0"/>
-          <w:numId w:val="5"/>
-        </w:numPr>
-        <w:spacing w:before="0" w:beforeAutospacing="0" w:after="0" w:afterAutospacing="0"/>
-        <w:rPr>
-          <w:rFonts w:ascii="Palatino Linotype" w:hAnsi="Palatino Linotype" w:cs="Calibri"/>
-          <w:color w:val="000000"/>
-          <w:lang w:val="en-GB"/>
-        </w:rPr>
-      </w:pPr>
-      <w:r>
-        <w:rPr>
-          <w:rFonts w:ascii="Palatino Linotype" w:hAnsi="Palatino Linotype" w:cs="Calibri"/>
-          <w:color w:val="000000"/>
-          <w:lang w:val="en-GB"/>
-        </w:rPr>
-        <w:t xml:space="preserve">It is not a best practice to keep configuration related data in ec2 instances as auto scaling group is configured. I am storing the configuration related data in S3 buckets. </w:t>
-      </w:r>
-    </w:p>
-    <w:p>
-      <w:pPr>
-        <w:pStyle w:val="NormalWeb"/>
-        <w:numPr>
-          <w:ilvl w:val="0"/>
-          <w:numId w:val="5"/>
-        </w:numPr>
-        <w:spacing w:before="0" w:beforeAutospacing="0" w:after="0" w:afterAutospacing="0"/>
-        <w:rPr>
-          <w:rFonts w:ascii="Palatino Linotype" w:hAnsi="Palatino Linotype" w:cs="Calibri"/>
-          <w:color w:val="000000"/>
-          <w:lang w:val="en-GB"/>
-        </w:rPr>
-      </w:pPr>
-      <w:r>
-        <w:rPr>
-          <w:rFonts w:ascii="Palatino Linotype" w:hAnsi="Palatino Linotype" w:cs="Calibri"/>
-          <w:color w:val="000000"/>
-          <w:lang w:val="en-GB"/>
-        </w:rPr>
-        <w:t xml:space="preserve">In order to have the uniform latency across the geographical locations, I have configured cloud front distribution enabled for S3 buckets. </w:t>
-      </w:r>
+        <w:t>Systems Manager</w:t>
+      </w:r>
+    </w:p>
+    <w:p>
+      <w:pPr>
+        <w:pStyle w:val="NormalWeb"/>
+        <w:spacing w:before="0" w:beforeAutospacing="0" w:after="0" w:afterAutospacing="0"/>
+        <w:ind w:left="720"/>
+        <w:rPr>
+          <w:rFonts w:ascii="Palatino Linotype" w:hAnsi="Palatino Linotype" w:cs="Calibri"/>
+          <w:color w:val="000000"/>
+          <w:lang w:val="en-GB"/>
+        </w:rPr>
+      </w:pPr>
+      <w:r>
+        <w:rPr>
+          <w:rFonts w:ascii="Palatino Linotype" w:hAnsi="Palatino Linotype" w:cs="Calibri"/>
+          <w:color w:val="000000"/>
+          <w:lang w:val="en-GB"/>
+        </w:rPr>
+        <w:t>Bastion Host</w:t>
+      </w:r>
+    </w:p>
+    <w:p>
+      <w:pPr>
+        <w:pStyle w:val="NormalWeb"/>
+        <w:spacing w:before="0" w:beforeAutospacing="0" w:after="0" w:afterAutospacing="0"/>
+        <w:ind w:left="720"/>
+        <w:rPr>
+          <w:rFonts w:ascii="Palatino Linotype" w:hAnsi="Palatino Linotype" w:cs="Calibri"/>
+          <w:color w:val="000000"/>
+          <w:lang w:val="en-GB"/>
+        </w:rPr>
+      </w:pPr>
+      <w:r>
+        <w:rPr>
+          <w:rFonts w:ascii="Palatino Linotype" w:hAnsi="Palatino Linotype" w:cs="Calibri"/>
+          <w:color w:val="000000"/>
+          <w:lang w:val="en-GB"/>
+        </w:rPr>
+        <w:t>Session Manager</w:t>
+      </w:r>
+    </w:p>
+    <w:p>
+      <w:pPr>
+        <w:pStyle w:val="NormalWeb"/>
+        <w:spacing w:before="0" w:beforeAutospacing="0" w:after="0" w:afterAutospacing="0"/>
+        <w:ind w:left="720"/>
+        <w:rPr>
+          <w:rFonts w:ascii="Palatino Linotype" w:hAnsi="Palatino Linotype" w:cs="Calibri"/>
+          <w:color w:val="000000"/>
+          <w:lang w:val="en-GB"/>
+        </w:rPr>
+      </w:pPr>
+    </w:p>
+    <w:p>
+      <w:pPr>
+        <w:pStyle w:val="NormalWeb"/>
+        <w:numPr>
+          <w:ilvl w:val="0"/>
+          <w:numId w:val="6"/>
+        </w:numPr>
+        <w:spacing w:before="0" w:beforeAutospacing="0" w:after="0" w:afterAutospacing="0"/>
+        <w:rPr>
+          <w:rFonts w:ascii="Palatino Linotype" w:hAnsi="Palatino Linotype" w:cs="Calibri"/>
+          <w:color w:val="000000"/>
+          <w:lang w:val="en-GB"/>
+        </w:rPr>
+      </w:pPr>
+      <w:r>
+        <w:rPr>
+          <w:rFonts w:ascii="Palatino Linotype" w:hAnsi="Palatino Linotype" w:cs="Calibri"/>
+          <w:color w:val="000000"/>
+          <w:lang w:val="en-GB"/>
+        </w:rPr>
+        <w:t>Monitoring &amp; Alerts</w:t>
+      </w:r>
+    </w:p>
+    <w:p>
+      <w:pPr>
+        <w:pStyle w:val="NormalWeb"/>
+        <w:spacing w:before="0" w:beforeAutospacing="0" w:after="0" w:afterAutospacing="0"/>
+        <w:ind w:left="720"/>
+        <w:rPr>
+          <w:rFonts w:ascii="Palatino Linotype" w:hAnsi="Palatino Linotype" w:cs="Calibri"/>
+          <w:color w:val="000000"/>
+          <w:lang w:val="en-GB"/>
+        </w:rPr>
+      </w:pPr>
+      <w:r>
+        <w:rPr>
+          <w:rFonts w:ascii="Palatino Linotype" w:hAnsi="Palatino Linotype" w:cs="Calibri"/>
+          <w:color w:val="000000"/>
+          <w:lang w:val="en-GB"/>
+        </w:rPr>
+        <w:t>Cloud Watch – Alarms</w:t>
+      </w:r>
+    </w:p>
+    <w:p>
+      <w:pPr>
+        <w:pStyle w:val="NormalWeb"/>
+        <w:spacing w:before="0" w:beforeAutospacing="0" w:after="0" w:afterAutospacing="0"/>
+        <w:ind w:left="720"/>
+        <w:rPr>
+          <w:rFonts w:ascii="Palatino Linotype" w:hAnsi="Palatino Linotype" w:cs="Calibri"/>
+          <w:color w:val="000000"/>
+          <w:lang w:val="en-GB"/>
+        </w:rPr>
+      </w:pPr>
+      <w:r>
+        <w:rPr>
+          <w:rFonts w:ascii="Palatino Linotype" w:hAnsi="Palatino Linotype" w:cs="Calibri"/>
+          <w:color w:val="000000"/>
+          <w:lang w:val="en-GB"/>
+        </w:rPr>
+        <w:t>SNS – SNS Topic</w:t>
+      </w:r>
+    </w:p>
+    <w:p>
+      <w:pPr>
+        <w:pStyle w:val="NormalWeb"/>
+        <w:spacing w:before="0" w:beforeAutospacing="0" w:after="0" w:afterAutospacing="0"/>
+        <w:ind w:left="720"/>
+        <w:rPr>
+          <w:rFonts w:ascii="Palatino Linotype" w:hAnsi="Palatino Linotype" w:cs="Calibri"/>
+          <w:color w:val="000000"/>
+          <w:lang w:val="en-GB"/>
+        </w:rPr>
+      </w:pPr>
+    </w:p>
+    <w:p>
+      <w:pPr>
+        <w:pStyle w:val="NormalWeb"/>
+        <w:spacing w:before="0" w:beforeAutospacing="0" w:after="0" w:afterAutospacing="0"/>
+        <w:rPr>
+          <w:rFonts w:ascii="Palatino Linotype" w:hAnsi="Palatino Linotype" w:cs="Calibri"/>
+          <w:color w:val="000000"/>
+          <w:lang w:val="en-GB"/>
+        </w:rPr>
+      </w:pPr>
+      <w:r>
+        <w:rPr>
+          <w:rFonts w:ascii="Palatino Linotype" w:hAnsi="Palatino Linotype" w:cs="Calibri"/>
+          <w:color w:val="000000"/>
+          <w:lang w:val="en-GB"/>
+        </w:rPr>
+        <w:t>Application Configuration/Deployment</w:t>
+      </w:r>
+    </w:p>
+    <w:p>
+      <w:pPr>
+        <w:pStyle w:val="NormalWeb"/>
+        <w:spacing w:before="0" w:beforeAutospacing="0" w:after="0" w:afterAutospacing="0"/>
+        <w:rPr>
+          <w:rFonts w:ascii="Palatino Linotype" w:hAnsi="Palatino Linotype" w:cs="Calibri"/>
+          <w:color w:val="000000"/>
+          <w:lang w:val="en-GB"/>
+        </w:rPr>
+      </w:pPr>
+    </w:p>
+    <w:p>
+      <w:pPr>
+        <w:pStyle w:val="NormalWeb"/>
+        <w:numPr>
+          <w:ilvl w:val="0"/>
+          <w:numId w:val="7"/>
+        </w:numPr>
+        <w:spacing w:before="0" w:beforeAutospacing="0" w:after="0" w:afterAutospacing="0"/>
+        <w:rPr>
+          <w:rFonts w:ascii="Palatino Linotype" w:hAnsi="Palatino Linotype" w:cs="Calibri"/>
+          <w:color w:val="000000"/>
+          <w:lang w:val="en-GB"/>
+        </w:rPr>
+      </w:pPr>
+      <w:r>
+        <w:rPr>
+          <w:rFonts w:ascii="Palatino Linotype" w:hAnsi="Palatino Linotype" w:cs="Calibri"/>
+          <w:color w:val="000000"/>
+          <w:lang w:val="en-GB"/>
+        </w:rPr>
+        <w:t>Application: Java based employee login app.</w:t>
+      </w:r>
+    </w:p>
+    <w:p>
+      <w:pPr>
+        <w:pStyle w:val="NormalWeb"/>
+        <w:numPr>
+          <w:ilvl w:val="0"/>
+          <w:numId w:val="7"/>
+        </w:numPr>
+        <w:spacing w:before="0" w:beforeAutospacing="0" w:after="0" w:afterAutospacing="0"/>
+        <w:rPr>
+          <w:rFonts w:ascii="Palatino Linotype" w:hAnsi="Palatino Linotype" w:cs="Calibri"/>
+          <w:color w:val="000000"/>
+          <w:lang w:val="en-GB"/>
+        </w:rPr>
+      </w:pPr>
+      <w:r>
+        <w:rPr>
+          <w:rFonts w:ascii="Palatino Linotype" w:hAnsi="Palatino Linotype" w:cs="Calibri"/>
+          <w:color w:val="000000"/>
+          <w:lang w:val="en-GB"/>
+        </w:rPr>
+        <w:t>Application Server: Apache Tomcat 9x</w:t>
+      </w:r>
+    </w:p>
+    <w:p>
+      <w:pPr>
+        <w:pStyle w:val="NormalWeb"/>
+        <w:numPr>
+          <w:ilvl w:val="0"/>
+          <w:numId w:val="7"/>
+        </w:numPr>
+        <w:spacing w:before="0" w:beforeAutospacing="0" w:after="0" w:afterAutospacing="0"/>
+        <w:rPr>
+          <w:rFonts w:ascii="Palatino Linotype" w:hAnsi="Palatino Linotype" w:cs="Calibri"/>
+          <w:color w:val="000000"/>
+          <w:lang w:val="en-GB"/>
+        </w:rPr>
+      </w:pPr>
+      <w:r>
+        <w:rPr>
+          <w:rFonts w:ascii="Palatino Linotype" w:hAnsi="Palatino Linotype" w:cs="Calibri"/>
+          <w:color w:val="000000"/>
+          <w:lang w:val="en-GB"/>
+        </w:rPr>
+        <w:t>Web/Proxy Server: Nginx</w:t>
+      </w:r>
+    </w:p>
+    <w:p>
+      <w:pPr>
+        <w:pStyle w:val="NormalWeb"/>
+        <w:numPr>
+          <w:ilvl w:val="0"/>
+          <w:numId w:val="7"/>
+        </w:numPr>
+        <w:spacing w:before="0" w:beforeAutospacing="0" w:after="0" w:afterAutospacing="0"/>
+        <w:rPr>
+          <w:rFonts w:ascii="Palatino Linotype" w:hAnsi="Palatino Linotype" w:cs="Calibri"/>
+          <w:color w:val="000000"/>
+          <w:lang w:val="en-GB"/>
+        </w:rPr>
+      </w:pPr>
+      <w:r>
+        <w:rPr>
+          <w:rFonts w:ascii="Palatino Linotype" w:hAnsi="Palatino Linotype" w:cs="Calibri"/>
+          <w:color w:val="000000"/>
+          <w:lang w:val="en-GB"/>
+        </w:rPr>
+        <w:t>Database: MySQL (RDS)</w:t>
+      </w:r>
+    </w:p>
+    <w:p>
+      <w:pPr>
+        <w:pStyle w:val="NormalWeb"/>
+        <w:spacing w:before="0" w:beforeAutospacing="0" w:after="0" w:afterAutospacing="0"/>
+        <w:rPr>
+          <w:rFonts w:ascii="Palatino Linotype" w:hAnsi="Palatino Linotype" w:cs="Calibri"/>
+          <w:color w:val="000000"/>
+          <w:lang w:val="en-GB"/>
+        </w:rPr>
+      </w:pPr>
+    </w:p>
+    <w:p>
+      <w:pPr>
+        <w:pStyle w:val="NormalWeb"/>
+        <w:spacing w:before="0" w:beforeAutospacing="0" w:after="0" w:afterAutospacing="0"/>
+        <w:rPr>
+          <w:rFonts w:ascii="Palatino Linotype" w:hAnsi="Palatino Linotype" w:cs="Calibri"/>
+          <w:color w:val="000000"/>
+          <w:lang w:val="en-GB"/>
+        </w:rPr>
+      </w:pPr>
+      <w:r>
+        <w:rPr>
+          <w:rFonts w:ascii="Palatino Linotype" w:hAnsi="Palatino Linotype" w:cs="Calibri"/>
+          <w:color w:val="000000"/>
+          <w:lang w:val="en-GB"/>
+        </w:rPr>
+        <w:t>3-tier Architecture Process Deployment</w:t>
+      </w:r>
+    </w:p>
+    <w:p>
+      <w:pPr>
+        <w:pStyle w:val="NormalWeb"/>
+        <w:spacing w:before="0" w:beforeAutospacing="0" w:after="0" w:afterAutospacing="0"/>
+        <w:rPr>
+          <w:rFonts w:ascii="Palatino Linotype" w:hAnsi="Palatino Linotype" w:cs="Calibri"/>
+          <w:color w:val="000000"/>
+          <w:lang w:val="en-GB"/>
+        </w:rPr>
+      </w:pPr>
+    </w:p>
+    <w:p>
+      <w:pPr>
+        <w:pStyle w:val="NormalWeb"/>
+        <w:numPr>
+          <w:ilvl w:val="0"/>
+          <w:numId w:val="9"/>
+        </w:numPr>
+        <w:spacing w:before="0" w:beforeAutospacing="0" w:after="0" w:afterAutospacing="0"/>
+        <w:rPr>
+          <w:rFonts w:ascii="Palatino Linotype" w:hAnsi="Palatino Linotype" w:cs="Calibri"/>
+          <w:color w:val="000000"/>
+          <w:lang w:val="en-GB"/>
+        </w:rPr>
+      </w:pPr>
+      <w:r>
+        <w:rPr>
+          <w:rFonts w:ascii="Palatino Linotype" w:hAnsi="Palatino Linotype" w:cs="Calibri"/>
+          <w:color w:val="000000"/>
+          <w:lang w:val="en-GB"/>
+        </w:rPr>
+        <w:t xml:space="preserve">Starting with Route53 service, get a new domain and  </w:t>
+      </w:r>
+    </w:p>
+    <w:p>
+      <w:pPr>
+        <w:pStyle w:val="NormalWeb"/>
+        <w:numPr>
+          <w:ilvl w:val="0"/>
+          <w:numId w:val="9"/>
+        </w:numPr>
+        <w:spacing w:before="0" w:beforeAutospacing="0" w:after="0" w:afterAutospacing="0"/>
+        <w:rPr>
+          <w:rFonts w:ascii="Palatino Linotype" w:hAnsi="Palatino Linotype" w:cs="Calibri"/>
+          <w:color w:val="000000"/>
+          <w:lang w:val="en-GB"/>
+        </w:rPr>
+      </w:pPr>
+      <w:r>
+        <w:rPr>
+          <w:rFonts w:ascii="Palatino Linotype" w:hAnsi="Palatino Linotype" w:cs="Calibri"/>
+          <w:color w:val="000000"/>
+          <w:lang w:val="en-GB"/>
+        </w:rPr>
+        <w:t xml:space="preserve">Create </w:t>
+      </w:r>
+      <w:proofErr w:type="gramStart"/>
+      <w:r>
+        <w:rPr>
+          <w:rFonts w:ascii="Palatino Linotype" w:hAnsi="Palatino Linotype" w:cs="Calibri"/>
+          <w:color w:val="000000"/>
+          <w:lang w:val="en-GB"/>
+        </w:rPr>
+        <w:t>a</w:t>
+      </w:r>
+      <w:proofErr w:type="gramEnd"/>
+      <w:r>
+        <w:rPr>
+          <w:rFonts w:ascii="Palatino Linotype" w:hAnsi="Palatino Linotype" w:cs="Calibri"/>
+          <w:color w:val="000000"/>
+          <w:lang w:val="en-GB"/>
+        </w:rPr>
+        <w:t xml:space="preserve"> AMI for web tier and application tier.</w:t>
+      </w:r>
+    </w:p>
+    <w:p>
+      <w:pPr>
+        <w:pStyle w:val="NormalWeb"/>
+        <w:numPr>
+          <w:ilvl w:val="0"/>
+          <w:numId w:val="9"/>
+        </w:numPr>
+        <w:spacing w:before="0" w:beforeAutospacing="0" w:after="0" w:afterAutospacing="0"/>
+        <w:rPr>
+          <w:rFonts w:ascii="Palatino Linotype" w:hAnsi="Palatino Linotype" w:cs="Calibri"/>
+          <w:color w:val="000000"/>
+          <w:lang w:val="en-GB"/>
+        </w:rPr>
+      </w:pPr>
+      <w:r>
+        <w:rPr>
+          <w:rFonts w:ascii="Palatino Linotype" w:hAnsi="Palatino Linotype" w:cs="Calibri"/>
+          <w:color w:val="000000"/>
+          <w:lang w:val="en-GB"/>
+        </w:rPr>
+        <w:t xml:space="preserve">Now create am SSL Certificate from AWS Certificate Manager to encrypt the traffic during transit. </w:t>
+      </w:r>
+    </w:p>
+    <w:p>
+      <w:pPr>
+        <w:pStyle w:val="NormalWeb"/>
+        <w:numPr>
+          <w:ilvl w:val="0"/>
+          <w:numId w:val="9"/>
+        </w:numPr>
+        <w:spacing w:before="0" w:beforeAutospacing="0" w:after="0" w:afterAutospacing="0"/>
+        <w:rPr>
+          <w:rFonts w:ascii="Palatino Linotype" w:hAnsi="Palatino Linotype" w:cs="Calibri"/>
+          <w:color w:val="000000"/>
+          <w:lang w:val="en-GB"/>
+        </w:rPr>
+      </w:pPr>
+      <w:r>
+        <w:rPr>
+          <w:rFonts w:ascii="Palatino Linotype" w:hAnsi="Palatino Linotype" w:cs="Calibri"/>
+          <w:color w:val="000000"/>
+          <w:lang w:val="en-GB"/>
+        </w:rPr>
+        <w:t>Now create a VPC.</w:t>
+      </w:r>
+    </w:p>
+    <w:p>
+      <w:pPr>
+        <w:pStyle w:val="NormalWeb"/>
+        <w:numPr>
+          <w:ilvl w:val="0"/>
+          <w:numId w:val="9"/>
+        </w:numPr>
+        <w:spacing w:before="0" w:beforeAutospacing="0" w:after="0" w:afterAutospacing="0"/>
+        <w:rPr>
+          <w:rFonts w:ascii="Palatino Linotype" w:hAnsi="Palatino Linotype" w:cs="Calibri"/>
+          <w:color w:val="000000"/>
+          <w:lang w:val="en-GB"/>
+        </w:rPr>
+      </w:pPr>
+      <w:r>
+        <w:rPr>
+          <w:rFonts w:ascii="Palatino Linotype" w:hAnsi="Palatino Linotype" w:cs="Calibri"/>
+          <w:color w:val="000000"/>
+          <w:lang w:val="en-GB"/>
+        </w:rPr>
+        <w:t xml:space="preserve">Create an Internet Gateway and attach it to VPC. </w:t>
+      </w:r>
+    </w:p>
+    <w:p>
+      <w:pPr>
+        <w:pStyle w:val="NormalWeb"/>
+        <w:numPr>
+          <w:ilvl w:val="0"/>
+          <w:numId w:val="9"/>
+        </w:numPr>
+        <w:spacing w:before="0" w:beforeAutospacing="0" w:after="0" w:afterAutospacing="0"/>
+        <w:rPr>
+          <w:rFonts w:ascii="Palatino Linotype" w:hAnsi="Palatino Linotype" w:cs="Calibri"/>
+          <w:color w:val="000000"/>
+          <w:lang w:val="en-GB"/>
+        </w:rPr>
+      </w:pPr>
+      <w:r>
+        <w:rPr>
+          <w:rFonts w:ascii="Palatino Linotype" w:hAnsi="Palatino Linotype" w:cs="Calibri"/>
+          <w:color w:val="000000"/>
+          <w:lang w:val="en-GB"/>
+        </w:rPr>
+        <w:t>Start creating subnets</w:t>
+      </w:r>
+      <w:r>
+        <w:rPr>
+          <w:rFonts w:ascii="Palatino Linotype" w:hAnsi="Palatino Linotype" w:cs="Calibri"/>
+          <w:color w:val="000000"/>
+          <w:lang w:val="en-GB"/>
+        </w:rPr>
+        <w:t xml:space="preserve"> for Load Balancer, Web Server in Web Tier.</w:t>
+      </w:r>
+    </w:p>
+    <w:p>
+      <w:pPr>
+        <w:pStyle w:val="NormalWeb"/>
+        <w:numPr>
+          <w:ilvl w:val="0"/>
+          <w:numId w:val="9"/>
+        </w:numPr>
+        <w:spacing w:before="0" w:beforeAutospacing="0" w:after="0" w:afterAutospacing="0"/>
+        <w:rPr>
+          <w:rFonts w:ascii="Palatino Linotype" w:hAnsi="Palatino Linotype" w:cs="Calibri"/>
+          <w:color w:val="000000"/>
+          <w:lang w:val="en-GB"/>
+        </w:rPr>
+      </w:pPr>
+      <w:r>
+        <w:rPr>
+          <w:rFonts w:ascii="Palatino Linotype" w:hAnsi="Palatino Linotype" w:cs="Calibri"/>
+          <w:color w:val="000000"/>
+          <w:lang w:val="en-GB"/>
+        </w:rPr>
+        <w:t>Similarly create subnets for Load Balancer, App Server in Application tier.</w:t>
+      </w:r>
+    </w:p>
+    <w:p>
+      <w:pPr>
+        <w:pStyle w:val="NormalWeb"/>
+        <w:numPr>
+          <w:ilvl w:val="0"/>
+          <w:numId w:val="9"/>
+        </w:numPr>
+        <w:spacing w:before="0" w:beforeAutospacing="0" w:after="0" w:afterAutospacing="0"/>
+        <w:rPr>
+          <w:rFonts w:ascii="Palatino Linotype" w:hAnsi="Palatino Linotype" w:cs="Calibri"/>
+          <w:color w:val="000000"/>
+          <w:lang w:val="en-GB"/>
+        </w:rPr>
+      </w:pPr>
+      <w:r>
+        <w:rPr>
+          <w:rFonts w:ascii="Palatino Linotype" w:hAnsi="Palatino Linotype" w:cs="Calibri"/>
+          <w:color w:val="000000"/>
+          <w:lang w:val="en-GB"/>
+        </w:rPr>
+        <w:t xml:space="preserve">To have redundant from zone failure, I have created two subnets in each availability zone for Load balancers and specific tier. </w:t>
+      </w:r>
+    </w:p>
+    <w:p>
+      <w:pPr>
+        <w:pStyle w:val="NormalWeb"/>
+        <w:numPr>
+          <w:ilvl w:val="0"/>
+          <w:numId w:val="9"/>
+        </w:numPr>
+        <w:spacing w:before="0" w:beforeAutospacing="0" w:after="0" w:afterAutospacing="0"/>
+        <w:rPr>
+          <w:rFonts w:ascii="Palatino Linotype" w:hAnsi="Palatino Linotype" w:cs="Calibri"/>
+          <w:color w:val="000000"/>
+          <w:lang w:val="en-GB"/>
+        </w:rPr>
+      </w:pPr>
+      <w:r>
+        <w:rPr>
+          <w:rFonts w:ascii="Palatino Linotype" w:hAnsi="Palatino Linotype" w:cs="Calibri"/>
+          <w:color w:val="000000"/>
+          <w:lang w:val="en-GB"/>
+        </w:rPr>
+        <w:t xml:space="preserve"> </w:t>
+      </w:r>
+      <w:r>
+        <w:rPr>
+          <w:rFonts w:ascii="Palatino Linotype" w:hAnsi="Palatino Linotype" w:cs="Calibri"/>
+          <w:color w:val="000000"/>
+          <w:lang w:val="en-GB"/>
+        </w:rPr>
+        <w:t>Create a subnets for Database as well.</w:t>
+      </w:r>
+    </w:p>
+    <w:p>
+      <w:pPr>
+        <w:pStyle w:val="NormalWeb"/>
+        <w:numPr>
+          <w:ilvl w:val="0"/>
+          <w:numId w:val="9"/>
+        </w:numPr>
+        <w:spacing w:before="0" w:beforeAutospacing="0" w:after="0" w:afterAutospacing="0"/>
+        <w:rPr>
+          <w:rFonts w:ascii="Palatino Linotype" w:hAnsi="Palatino Linotype" w:cs="Calibri"/>
+          <w:color w:val="000000"/>
+          <w:lang w:val="en-GB"/>
+        </w:rPr>
+      </w:pPr>
+      <w:r>
+        <w:rPr>
+          <w:rFonts w:ascii="Palatino Linotype" w:hAnsi="Palatino Linotype" w:cs="Calibri"/>
+          <w:color w:val="000000"/>
+          <w:lang w:val="en-GB"/>
+        </w:rPr>
+        <w:t>Once all the subnets are created, create 2 route tables.</w:t>
+      </w:r>
+    </w:p>
+    <w:p>
+      <w:pPr>
+        <w:pStyle w:val="NormalWeb"/>
+        <w:numPr>
+          <w:ilvl w:val="0"/>
+          <w:numId w:val="9"/>
+        </w:numPr>
+        <w:spacing w:before="0" w:beforeAutospacing="0" w:after="0" w:afterAutospacing="0"/>
+        <w:rPr>
+          <w:rFonts w:ascii="Palatino Linotype" w:hAnsi="Palatino Linotype" w:cs="Calibri"/>
+          <w:color w:val="000000"/>
+          <w:lang w:val="en-GB"/>
+        </w:rPr>
+      </w:pPr>
+      <w:r>
+        <w:rPr>
+          <w:rFonts w:ascii="Palatino Linotype" w:hAnsi="Palatino Linotype" w:cs="Calibri"/>
+          <w:color w:val="000000"/>
+          <w:lang w:val="en-GB"/>
+        </w:rPr>
+        <w:t xml:space="preserve">Create another subnet for Nat Gateway and associate it with Public Route table. </w:t>
+      </w:r>
+    </w:p>
+    <w:p>
+      <w:pPr>
+        <w:pStyle w:val="NormalWeb"/>
+        <w:numPr>
+          <w:ilvl w:val="0"/>
+          <w:numId w:val="9"/>
+        </w:numPr>
+        <w:spacing w:before="0" w:beforeAutospacing="0" w:after="0" w:afterAutospacing="0"/>
+        <w:rPr>
+          <w:rFonts w:ascii="Palatino Linotype" w:hAnsi="Palatino Linotype" w:cs="Calibri"/>
+          <w:color w:val="000000"/>
+          <w:lang w:val="en-GB"/>
+        </w:rPr>
+      </w:pPr>
       <w:bookmarkStart w:id="0" w:name="_GoBack"/>
       <w:bookmarkEnd w:id="0"/>
-    </w:p>
-    <w:p>
-      <w:pPr>
-        <w:pStyle w:val="NormalWeb"/>
-        <w:spacing w:before="0" w:beforeAutospacing="0" w:after="0" w:afterAutospacing="0"/>
-        <w:rPr>
-          <w:rFonts w:ascii="Palatino Linotype" w:hAnsi="Palatino Linotype" w:cs="Calibri"/>
-          <w:color w:val="000000"/>
-          <w:lang w:val="en-GB"/>
-        </w:rPr>
-      </w:pPr>
-    </w:p>
-    <w:p>
-      <w:pPr>
-        <w:pStyle w:val="NormalWeb"/>
-        <w:spacing w:before="0" w:beforeAutospacing="0" w:after="0" w:afterAutospacing="0"/>
-        <w:jc w:val="both"/>
-      </w:pPr>
-    </w:p>
-    <w:p>
-      <w:pPr>
-        <w:jc w:val="both"/>
-      </w:pPr>
     </w:p>
     <w:sectPr>
       <w:pgSz w:w="11906" w:h="16838"/>
@@ -1349,6 +2568,95 @@
     </w:lvl>
   </w:abstractNum>
   <w:abstractNum w:abstractNumId="2" w15:restartNumberingAfterBreak="0">
+    <w:nsid w:val="1DD536C1"/>
+    <w:multiLevelType w:val="hybridMultilevel"/>
+    <w:tmpl w:val="02D88C2C"/>
+    <w:lvl w:ilvl="0" w:tplc="4009000F">
+      <w:start w:val="1"/>
+      <w:numFmt w:val="decimal"/>
+      <w:lvlText w:val="%1."/>
+      <w:lvlJc w:val="left"/>
+      <w:pPr>
+        <w:ind w:left="720" w:hanging="360"/>
+      </w:pPr>
+      <w:rPr>
+        <w:rFonts w:hint="default"/>
+      </w:rPr>
+    </w:lvl>
+    <w:lvl w:ilvl="1" w:tplc="40090019" w:tentative="1">
+      <w:start w:val="1"/>
+      <w:numFmt w:val="lowerLetter"/>
+      <w:lvlText w:val="%2."/>
+      <w:lvlJc w:val="left"/>
+      <w:pPr>
+        <w:ind w:left="1440" w:hanging="360"/>
+      </w:pPr>
+    </w:lvl>
+    <w:lvl w:ilvl="2" w:tplc="4009001B" w:tentative="1">
+      <w:start w:val="1"/>
+      <w:numFmt w:val="lowerRoman"/>
+      <w:lvlText w:val="%3."/>
+      <w:lvlJc w:val="right"/>
+      <w:pPr>
+        <w:ind w:left="2160" w:hanging="180"/>
+      </w:pPr>
+    </w:lvl>
+    <w:lvl w:ilvl="3" w:tplc="4009000F" w:tentative="1">
+      <w:start w:val="1"/>
+      <w:numFmt w:val="decimal"/>
+      <w:lvlText w:val="%4."/>
+      <w:lvlJc w:val="left"/>
+      <w:pPr>
+        <w:ind w:left="2880" w:hanging="360"/>
+      </w:pPr>
+    </w:lvl>
+    <w:lvl w:ilvl="4" w:tplc="40090019" w:tentative="1">
+      <w:start w:val="1"/>
+      <w:numFmt w:val="lowerLetter"/>
+      <w:lvlText w:val="%5."/>
+      <w:lvlJc w:val="left"/>
+      <w:pPr>
+        <w:ind w:left="3600" w:hanging="360"/>
+      </w:pPr>
+    </w:lvl>
+    <w:lvl w:ilvl="5" w:tplc="4009001B" w:tentative="1">
+      <w:start w:val="1"/>
+      <w:numFmt w:val="lowerRoman"/>
+      <w:lvlText w:val="%6."/>
+      <w:lvlJc w:val="right"/>
+      <w:pPr>
+        <w:ind w:left="4320" w:hanging="180"/>
+      </w:pPr>
+    </w:lvl>
+    <w:lvl w:ilvl="6" w:tplc="4009000F" w:tentative="1">
+      <w:start w:val="1"/>
+      <w:numFmt w:val="decimal"/>
+      <w:lvlText w:val="%7."/>
+      <w:lvlJc w:val="left"/>
+      <w:pPr>
+        <w:ind w:left="5040" w:hanging="360"/>
+      </w:pPr>
+    </w:lvl>
+    <w:lvl w:ilvl="7" w:tplc="40090019" w:tentative="1">
+      <w:start w:val="1"/>
+      <w:numFmt w:val="lowerLetter"/>
+      <w:lvlText w:val="%8."/>
+      <w:lvlJc w:val="left"/>
+      <w:pPr>
+        <w:ind w:left="5760" w:hanging="360"/>
+      </w:pPr>
+    </w:lvl>
+    <w:lvl w:ilvl="8" w:tplc="4009001B" w:tentative="1">
+      <w:start w:val="1"/>
+      <w:numFmt w:val="lowerRoman"/>
+      <w:lvlText w:val="%9."/>
+      <w:lvlJc w:val="right"/>
+      <w:pPr>
+        <w:ind w:left="6480" w:hanging="180"/>
+      </w:pPr>
+    </w:lvl>
+  </w:abstractNum>
+  <w:abstractNum w:abstractNumId="3" w15:restartNumberingAfterBreak="0">
     <w:nsid w:val="33E46406"/>
     <w:multiLevelType w:val="hybridMultilevel"/>
     <w:tmpl w:val="ECDA1882"/>
@@ -1437,7 +2745,96 @@
       </w:pPr>
     </w:lvl>
   </w:abstractNum>
-  <w:abstractNum w:abstractNumId="3" w15:restartNumberingAfterBreak="0">
+  <w:abstractNum w:abstractNumId="4" w15:restartNumberingAfterBreak="0">
+    <w:nsid w:val="48A11093"/>
+    <w:multiLevelType w:val="hybridMultilevel"/>
+    <w:tmpl w:val="38CE8208"/>
+    <w:lvl w:ilvl="0" w:tplc="40090019">
+      <w:start w:val="1"/>
+      <w:numFmt w:val="lowerLetter"/>
+      <w:lvlText w:val="%1."/>
+      <w:lvlJc w:val="left"/>
+      <w:pPr>
+        <w:ind w:left="720" w:hanging="360"/>
+      </w:pPr>
+      <w:rPr>
+        <w:rFonts w:hint="default"/>
+      </w:rPr>
+    </w:lvl>
+    <w:lvl w:ilvl="1" w:tplc="40090019" w:tentative="1">
+      <w:start w:val="1"/>
+      <w:numFmt w:val="lowerLetter"/>
+      <w:lvlText w:val="%2."/>
+      <w:lvlJc w:val="left"/>
+      <w:pPr>
+        <w:ind w:left="1440" w:hanging="360"/>
+      </w:pPr>
+    </w:lvl>
+    <w:lvl w:ilvl="2" w:tplc="4009001B" w:tentative="1">
+      <w:start w:val="1"/>
+      <w:numFmt w:val="lowerRoman"/>
+      <w:lvlText w:val="%3."/>
+      <w:lvlJc w:val="right"/>
+      <w:pPr>
+        <w:ind w:left="2160" w:hanging="180"/>
+      </w:pPr>
+    </w:lvl>
+    <w:lvl w:ilvl="3" w:tplc="4009000F" w:tentative="1">
+      <w:start w:val="1"/>
+      <w:numFmt w:val="decimal"/>
+      <w:lvlText w:val="%4."/>
+      <w:lvlJc w:val="left"/>
+      <w:pPr>
+        <w:ind w:left="2880" w:hanging="360"/>
+      </w:pPr>
+    </w:lvl>
+    <w:lvl w:ilvl="4" w:tplc="40090019" w:tentative="1">
+      <w:start w:val="1"/>
+      <w:numFmt w:val="lowerLetter"/>
+      <w:lvlText w:val="%5."/>
+      <w:lvlJc w:val="left"/>
+      <w:pPr>
+        <w:ind w:left="3600" w:hanging="360"/>
+      </w:pPr>
+    </w:lvl>
+    <w:lvl w:ilvl="5" w:tplc="4009001B" w:tentative="1">
+      <w:start w:val="1"/>
+      <w:numFmt w:val="lowerRoman"/>
+      <w:lvlText w:val="%6."/>
+      <w:lvlJc w:val="right"/>
+      <w:pPr>
+        <w:ind w:left="4320" w:hanging="180"/>
+      </w:pPr>
+    </w:lvl>
+    <w:lvl w:ilvl="6" w:tplc="4009000F" w:tentative="1">
+      <w:start w:val="1"/>
+      <w:numFmt w:val="decimal"/>
+      <w:lvlText w:val="%7."/>
+      <w:lvlJc w:val="left"/>
+      <w:pPr>
+        <w:ind w:left="5040" w:hanging="360"/>
+      </w:pPr>
+    </w:lvl>
+    <w:lvl w:ilvl="7" w:tplc="40090019" w:tentative="1">
+      <w:start w:val="1"/>
+      <w:numFmt w:val="lowerLetter"/>
+      <w:lvlText w:val="%8."/>
+      <w:lvlJc w:val="left"/>
+      <w:pPr>
+        <w:ind w:left="5760" w:hanging="360"/>
+      </w:pPr>
+    </w:lvl>
+    <w:lvl w:ilvl="8" w:tplc="4009001B" w:tentative="1">
+      <w:start w:val="1"/>
+      <w:numFmt w:val="lowerRoman"/>
+      <w:lvlText w:val="%9."/>
+      <w:lvlJc w:val="right"/>
+      <w:pPr>
+        <w:ind w:left="6480" w:hanging="180"/>
+      </w:pPr>
+    </w:lvl>
+  </w:abstractNum>
+  <w:abstractNum w:abstractNumId="5" w15:restartNumberingAfterBreak="0">
     <w:nsid w:val="5BF63653"/>
     <w:multiLevelType w:val="hybridMultilevel"/>
     <w:tmpl w:val="F10E3406"/>
@@ -1550,7 +2947,96 @@
       </w:rPr>
     </w:lvl>
   </w:abstractNum>
-  <w:abstractNum w:abstractNumId="4" w15:restartNumberingAfterBreak="0">
+  <w:abstractNum w:abstractNumId="6" w15:restartNumberingAfterBreak="0">
+    <w:nsid w:val="6C9E32A3"/>
+    <w:multiLevelType w:val="hybridMultilevel"/>
+    <w:tmpl w:val="D678636E"/>
+    <w:lvl w:ilvl="0" w:tplc="4009000F">
+      <w:start w:val="1"/>
+      <w:numFmt w:val="decimal"/>
+      <w:lvlText w:val="%1."/>
+      <w:lvlJc w:val="left"/>
+      <w:pPr>
+        <w:ind w:left="720" w:hanging="360"/>
+      </w:pPr>
+      <w:rPr>
+        <w:rFonts w:hint="default"/>
+      </w:rPr>
+    </w:lvl>
+    <w:lvl w:ilvl="1" w:tplc="40090019" w:tentative="1">
+      <w:start w:val="1"/>
+      <w:numFmt w:val="lowerLetter"/>
+      <w:lvlText w:val="%2."/>
+      <w:lvlJc w:val="left"/>
+      <w:pPr>
+        <w:ind w:left="1440" w:hanging="360"/>
+      </w:pPr>
+    </w:lvl>
+    <w:lvl w:ilvl="2" w:tplc="4009001B" w:tentative="1">
+      <w:start w:val="1"/>
+      <w:numFmt w:val="lowerRoman"/>
+      <w:lvlText w:val="%3."/>
+      <w:lvlJc w:val="right"/>
+      <w:pPr>
+        <w:ind w:left="2160" w:hanging="180"/>
+      </w:pPr>
+    </w:lvl>
+    <w:lvl w:ilvl="3" w:tplc="4009000F" w:tentative="1">
+      <w:start w:val="1"/>
+      <w:numFmt w:val="decimal"/>
+      <w:lvlText w:val="%4."/>
+      <w:lvlJc w:val="left"/>
+      <w:pPr>
+        <w:ind w:left="2880" w:hanging="360"/>
+      </w:pPr>
+    </w:lvl>
+    <w:lvl w:ilvl="4" w:tplc="40090019" w:tentative="1">
+      <w:start w:val="1"/>
+      <w:numFmt w:val="lowerLetter"/>
+      <w:lvlText w:val="%5."/>
+      <w:lvlJc w:val="left"/>
+      <w:pPr>
+        <w:ind w:left="3600" w:hanging="360"/>
+      </w:pPr>
+    </w:lvl>
+    <w:lvl w:ilvl="5" w:tplc="4009001B" w:tentative="1">
+      <w:start w:val="1"/>
+      <w:numFmt w:val="lowerRoman"/>
+      <w:lvlText w:val="%6."/>
+      <w:lvlJc w:val="right"/>
+      <w:pPr>
+        <w:ind w:left="4320" w:hanging="180"/>
+      </w:pPr>
+    </w:lvl>
+    <w:lvl w:ilvl="6" w:tplc="4009000F" w:tentative="1">
+      <w:start w:val="1"/>
+      <w:numFmt w:val="decimal"/>
+      <w:lvlText w:val="%7."/>
+      <w:lvlJc w:val="left"/>
+      <w:pPr>
+        <w:ind w:left="5040" w:hanging="360"/>
+      </w:pPr>
+    </w:lvl>
+    <w:lvl w:ilvl="7" w:tplc="40090019" w:tentative="1">
+      <w:start w:val="1"/>
+      <w:numFmt w:val="lowerLetter"/>
+      <w:lvlText w:val="%8."/>
+      <w:lvlJc w:val="left"/>
+      <w:pPr>
+        <w:ind w:left="5760" w:hanging="360"/>
+      </w:pPr>
+    </w:lvl>
+    <w:lvl w:ilvl="8" w:tplc="4009001B" w:tentative="1">
+      <w:start w:val="1"/>
+      <w:numFmt w:val="lowerRoman"/>
+      <w:lvlText w:val="%9."/>
+      <w:lvlJc w:val="right"/>
+      <w:pPr>
+        <w:ind w:left="6480" w:hanging="180"/>
+      </w:pPr>
+    </w:lvl>
+  </w:abstractNum>
+  <w:abstractNum w:abstractNumId="7" w15:restartNumberingAfterBreak="0">
     <w:nsid w:val="6D7B45EF"/>
     <w:multiLevelType w:val="hybridMultilevel"/>
     <w:tmpl w:val="D5384D64"/>
@@ -1639,11 +3125,100 @@
       </w:pPr>
     </w:lvl>
   </w:abstractNum>
+  <w:abstractNum w:abstractNumId="8" w15:restartNumberingAfterBreak="0">
+    <w:nsid w:val="7E106EF9"/>
+    <w:multiLevelType w:val="hybridMultilevel"/>
+    <w:tmpl w:val="1D18A462"/>
+    <w:lvl w:ilvl="0" w:tplc="4009000F">
+      <w:start w:val="1"/>
+      <w:numFmt w:val="decimal"/>
+      <w:lvlText w:val="%1."/>
+      <w:lvlJc w:val="left"/>
+      <w:pPr>
+        <w:ind w:left="720" w:hanging="360"/>
+      </w:pPr>
+      <w:rPr>
+        <w:rFonts w:hint="default"/>
+      </w:rPr>
+    </w:lvl>
+    <w:lvl w:ilvl="1" w:tplc="40090019" w:tentative="1">
+      <w:start w:val="1"/>
+      <w:numFmt w:val="lowerLetter"/>
+      <w:lvlText w:val="%2."/>
+      <w:lvlJc w:val="left"/>
+      <w:pPr>
+        <w:ind w:left="1440" w:hanging="360"/>
+      </w:pPr>
+    </w:lvl>
+    <w:lvl w:ilvl="2" w:tplc="4009001B" w:tentative="1">
+      <w:start w:val="1"/>
+      <w:numFmt w:val="lowerRoman"/>
+      <w:lvlText w:val="%3."/>
+      <w:lvlJc w:val="right"/>
+      <w:pPr>
+        <w:ind w:left="2160" w:hanging="180"/>
+      </w:pPr>
+    </w:lvl>
+    <w:lvl w:ilvl="3" w:tplc="4009000F" w:tentative="1">
+      <w:start w:val="1"/>
+      <w:numFmt w:val="decimal"/>
+      <w:lvlText w:val="%4."/>
+      <w:lvlJc w:val="left"/>
+      <w:pPr>
+        <w:ind w:left="2880" w:hanging="360"/>
+      </w:pPr>
+    </w:lvl>
+    <w:lvl w:ilvl="4" w:tplc="40090019" w:tentative="1">
+      <w:start w:val="1"/>
+      <w:numFmt w:val="lowerLetter"/>
+      <w:lvlText w:val="%5."/>
+      <w:lvlJc w:val="left"/>
+      <w:pPr>
+        <w:ind w:left="3600" w:hanging="360"/>
+      </w:pPr>
+    </w:lvl>
+    <w:lvl w:ilvl="5" w:tplc="4009001B" w:tentative="1">
+      <w:start w:val="1"/>
+      <w:numFmt w:val="lowerRoman"/>
+      <w:lvlText w:val="%6."/>
+      <w:lvlJc w:val="right"/>
+      <w:pPr>
+        <w:ind w:left="4320" w:hanging="180"/>
+      </w:pPr>
+    </w:lvl>
+    <w:lvl w:ilvl="6" w:tplc="4009000F" w:tentative="1">
+      <w:start w:val="1"/>
+      <w:numFmt w:val="decimal"/>
+      <w:lvlText w:val="%7."/>
+      <w:lvlJc w:val="left"/>
+      <w:pPr>
+        <w:ind w:left="5040" w:hanging="360"/>
+      </w:pPr>
+    </w:lvl>
+    <w:lvl w:ilvl="7" w:tplc="40090019" w:tentative="1">
+      <w:start w:val="1"/>
+      <w:numFmt w:val="lowerLetter"/>
+      <w:lvlText w:val="%8."/>
+      <w:lvlJc w:val="left"/>
+      <w:pPr>
+        <w:ind w:left="5760" w:hanging="360"/>
+      </w:pPr>
+    </w:lvl>
+    <w:lvl w:ilvl="8" w:tplc="4009001B" w:tentative="1">
+      <w:start w:val="1"/>
+      <w:numFmt w:val="lowerRoman"/>
+      <w:lvlText w:val="%9."/>
+      <w:lvlJc w:val="right"/>
+      <w:pPr>
+        <w:ind w:left="6480" w:hanging="180"/>
+      </w:pPr>
+    </w:lvl>
+  </w:abstractNum>
   <w:num w:numId="1">
-    <w:abstractNumId w:val="4"/>
+    <w:abstractNumId w:val="7"/>
   </w:num>
   <w:num w:numId="2">
-    <w:abstractNumId w:val="2"/>
+    <w:abstractNumId w:val="3"/>
   </w:num>
   <w:num w:numId="3">
     <w:abstractNumId w:val="0"/>
@@ -1652,7 +3227,19 @@
     <w:abstractNumId w:val="1"/>
   </w:num>
   <w:num w:numId="5">
-    <w:abstractNumId w:val="3"/>
+    <w:abstractNumId w:val="5"/>
+  </w:num>
+  <w:num w:numId="6">
+    <w:abstractNumId w:val="2"/>
+  </w:num>
+  <w:num w:numId="7">
+    <w:abstractNumId w:val="6"/>
+  </w:num>
+  <w:num w:numId="8">
+    <w:abstractNumId w:val="4"/>
+  </w:num>
+  <w:num w:numId="9">
+    <w:abstractNumId w:val="8"/>
   </w:num>
 </w:numbering>
 </file>
@@ -2093,7 +3680,6 @@
     <w:name w:val="Normal (Web)"/>
     <w:basedOn w:val="Normal"/>
     <w:uiPriority w:val="99"/>
-    <w:semiHidden/>
     <w:unhideWhenUsed/>
     <w:rsid w:val="00B041A4"/>
     <w:pPr>

</xml_diff>